<commit_message>
changed PERU figure for math (R script had JOR not PER)
</commit_message>
<xml_diff>
--- a/OB_Figures.docx
+++ b/OB_Figures.docx
@@ -227,16 +227,17 @@
         </w:drawing>
       </w:r>
     </w:p>
+    <w:p/>
     <w:p>
       <w:r>
         <w:rPr>
           <w:noProof/>
         </w:rPr>
         <w:drawing>
-          <wp:inline distT="0" distB="0" distL="0" distR="0">
-            <wp:extent cx="5943600" cy="3415906"/>
+          <wp:inline distT="0" distB="0" distL="0" distR="0" wp14:anchorId="49BFCF96" wp14:editId="101E451E">
+            <wp:extent cx="5943600" cy="3644265"/>
             <wp:effectExtent l="0" t="0" r="0" b="0"/>
-            <wp:docPr id="8" name="Picture 8"/>
+            <wp:docPr id="14" name="Picture 14"/>
             <wp:cNvGraphicFramePr>
               <a:graphicFrameLocks xmlns:a="http://schemas.openxmlformats.org/drawingml/2006/main" noChangeAspect="1"/>
             </wp:cNvGraphicFramePr>
@@ -244,36 +245,23 @@
               <a:graphicData uri="http://schemas.openxmlformats.org/drawingml/2006/picture">
                 <pic:pic xmlns:pic="http://schemas.openxmlformats.org/drawingml/2006/picture">
                   <pic:nvPicPr>
-                    <pic:cNvPr id="0" name="Picture 8"/>
-                    <pic:cNvPicPr>
-                      <a:picLocks noChangeAspect="1" noChangeArrowheads="1"/>
-                    </pic:cNvPicPr>
+                    <pic:cNvPr id="1" name=""/>
+                    <pic:cNvPicPr/>
                   </pic:nvPicPr>
                   <pic:blipFill>
-                    <a:blip r:embed="rId8">
-                      <a:extLst>
-                        <a:ext uri="{28A0092B-C50C-407E-A947-70E740481C1C}">
-                          <a14:useLocalDpi xmlns:a14="http://schemas.microsoft.com/office/drawing/2010/main" val="0"/>
-                        </a:ext>
-                      </a:extLst>
-                    </a:blip>
-                    <a:srcRect/>
+                    <a:blip r:embed="rId8"/>
                     <a:stretch>
                       <a:fillRect/>
                     </a:stretch>
                   </pic:blipFill>
-                  <pic:spPr bwMode="auto">
+                  <pic:spPr>
                     <a:xfrm>
                       <a:off x="0" y="0"/>
-                      <a:ext cx="5943600" cy="3415906"/>
+                      <a:ext cx="5943600" cy="3644265"/>
                     </a:xfrm>
                     <a:prstGeom prst="rect">
                       <a:avLst/>
                     </a:prstGeom>
-                    <a:noFill/>
-                    <a:ln>
-                      <a:noFill/>
-                    </a:ln>
                   </pic:spPr>
                 </pic:pic>
               </a:graphicData>
@@ -476,8 +464,6 @@
             </w:r>
           </w:p>
         </w:tc>
-        <w:bookmarkStart w:id="0" w:name="_GoBack"/>
-        <w:bookmarkEnd w:id="0"/>
       </w:tr>
       <w:tr>
         <w:trPr>
@@ -619,10 +605,16 @@
               <w:rPr>
                 <w:noProof/>
               </w:rPr>
+              <w:t xml:space="preserve"> </w:t>
+            </w:r>
+            <w:r>
+              <w:rPr>
+                <w:noProof/>
+              </w:rPr>
               <w:drawing>
-                <wp:inline distT="0" distB="0" distL="0" distR="0" wp14:anchorId="0F620D1E" wp14:editId="3F9DE947">
-                  <wp:extent cx="2695492" cy="1549153"/>
-                  <wp:effectExtent l="0" t="0" r="0" b="0"/>
+                <wp:inline distT="0" distB="0" distL="0" distR="0" wp14:anchorId="09F07FB8" wp14:editId="607F838F">
+                  <wp:extent cx="2434856" cy="1492910"/>
+                  <wp:effectExtent l="0" t="0" r="3810" b="0"/>
                   <wp:docPr id="1" name="Picture 1"/>
                   <wp:cNvGraphicFramePr>
                     <a:graphicFrameLocks xmlns:a="http://schemas.openxmlformats.org/drawingml/2006/main" noChangeAspect="1"/>
@@ -631,36 +623,23 @@
                     <a:graphicData uri="http://schemas.openxmlformats.org/drawingml/2006/picture">
                       <pic:pic xmlns:pic="http://schemas.openxmlformats.org/drawingml/2006/picture">
                         <pic:nvPicPr>
-                          <pic:cNvPr id="0" name="Picture 1"/>
-                          <pic:cNvPicPr>
-                            <a:picLocks noChangeAspect="1" noChangeArrowheads="1"/>
-                          </pic:cNvPicPr>
+                          <pic:cNvPr id="1" name=""/>
+                          <pic:cNvPicPr/>
                         </pic:nvPicPr>
                         <pic:blipFill>
-                          <a:blip r:embed="rId14" cstate="print">
-                            <a:extLst>
-                              <a:ext uri="{28A0092B-C50C-407E-A947-70E740481C1C}">
-                                <a14:useLocalDpi xmlns:a14="http://schemas.microsoft.com/office/drawing/2010/main" val="0"/>
-                              </a:ext>
-                            </a:extLst>
-                          </a:blip>
-                          <a:srcRect/>
+                          <a:blip r:embed="rId14"/>
                           <a:stretch>
                             <a:fillRect/>
                           </a:stretch>
                         </pic:blipFill>
-                        <pic:spPr bwMode="auto">
+                        <pic:spPr>
                           <a:xfrm>
                             <a:off x="0" y="0"/>
-                            <a:ext cx="2719491" cy="1562945"/>
+                            <a:ext cx="2444050" cy="1498547"/>
                           </a:xfrm>
                           <a:prstGeom prst="rect">
                             <a:avLst/>
                           </a:prstGeom>
-                          <a:noFill/>
-                          <a:ln>
-                            <a:noFill/>
-                          </a:ln>
                         </pic:spPr>
                       </pic:pic>
                     </a:graphicData>
@@ -739,7 +718,10 @@
           <w:tcPr>
             <w:tcW w:w="4460" w:type="dxa"/>
           </w:tcPr>
-          <w:p/>
+          <w:p>
+            <w:bookmarkStart w:id="0" w:name="_GoBack"/>
+            <w:bookmarkEnd w:id="0"/>
+          </w:p>
         </w:tc>
       </w:tr>
     </w:tbl>

</xml_diff>

<commit_message>
incl shanghai math figures
</commit_message>
<xml_diff>
--- a/OB_Figures.docx
+++ b/OB_Figures.docx
@@ -325,6 +325,48 @@
         </w:drawing>
       </w:r>
     </w:p>
+    <w:p>
+      <w:r>
+        <w:rPr>
+          <w:noProof/>
+        </w:rPr>
+        <w:drawing>
+          <wp:inline distT="0" distB="0" distL="0" distR="0" wp14:anchorId="6E89BA67" wp14:editId="0915F9C3">
+            <wp:extent cx="5943600" cy="3644265"/>
+            <wp:effectExtent l="0" t="0" r="0" b="0"/>
+            <wp:docPr id="15" name="Picture 15"/>
+            <wp:cNvGraphicFramePr>
+              <a:graphicFrameLocks xmlns:a="http://schemas.openxmlformats.org/drawingml/2006/main" noChangeAspect="1"/>
+            </wp:cNvGraphicFramePr>
+            <a:graphic xmlns:a="http://schemas.openxmlformats.org/drawingml/2006/main">
+              <a:graphicData uri="http://schemas.openxmlformats.org/drawingml/2006/picture">
+                <pic:pic xmlns:pic="http://schemas.openxmlformats.org/drawingml/2006/picture">
+                  <pic:nvPicPr>
+                    <pic:cNvPr id="1" name=""/>
+                    <pic:cNvPicPr/>
+                  </pic:nvPicPr>
+                  <pic:blipFill>
+                    <a:blip r:embed="rId10"/>
+                    <a:stretch>
+                      <a:fillRect/>
+                    </a:stretch>
+                  </pic:blipFill>
+                  <pic:spPr>
+                    <a:xfrm>
+                      <a:off x="0" y="0"/>
+                      <a:ext cx="5943600" cy="3644265"/>
+                    </a:xfrm>
+                    <a:prstGeom prst="rect">
+                      <a:avLst/>
+                    </a:prstGeom>
+                  </pic:spPr>
+                </pic:pic>
+              </a:graphicData>
+            </a:graphic>
+          </wp:inline>
+        </w:drawing>
+      </w:r>
+    </w:p>
     <w:p/>
     <w:p/>
     <w:p/>
@@ -346,8 +388,9 @@
         </w:trPr>
         <w:tc>
           <w:tcPr>
-            <w:tcW w:w="4626" w:type="dxa"/>
+            <w:tcW w:w="4746" w:type="dxa"/>
           </w:tcPr>
+          <w:p/>
           <w:p>
             <w:r>
               <w:rPr>
@@ -371,7 +414,7 @@
                           </pic:cNvPicPr>
                         </pic:nvPicPr>
                         <pic:blipFill>
-                          <a:blip r:embed="rId10" cstate="print">
+                          <a:blip r:embed="rId11" cstate="print">
                             <a:extLst>
                               <a:ext uri="{28A0092B-C50C-407E-A947-70E740481C1C}">
                                 <a14:useLocalDpi xmlns:a14="http://schemas.microsoft.com/office/drawing/2010/main" val="0"/>
@@ -431,7 +474,7 @@
                           </pic:cNvPicPr>
                         </pic:nvPicPr>
                         <pic:blipFill>
-                          <a:blip r:embed="rId11" cstate="print">
+                          <a:blip r:embed="rId12" cstate="print">
                             <a:extLst>
                               <a:ext uri="{28A0092B-C50C-407E-A947-70E740481C1C}">
                                 <a14:useLocalDpi xmlns:a14="http://schemas.microsoft.com/office/drawing/2010/main" val="0"/>
@@ -471,7 +514,7 @@
         </w:trPr>
         <w:tc>
           <w:tcPr>
-            <w:tcW w:w="4626" w:type="dxa"/>
+            <w:tcW w:w="4746" w:type="dxa"/>
           </w:tcPr>
           <w:p>
             <w:r>
@@ -496,7 +539,7 @@
                           </pic:cNvPicPr>
                         </pic:nvPicPr>
                         <pic:blipFill>
-                          <a:blip r:embed="rId12" cstate="print">
+                          <a:blip r:embed="rId13" cstate="print">
                             <a:extLst>
                               <a:ext uri="{28A0092B-C50C-407E-A947-70E740481C1C}">
                                 <a14:useLocalDpi xmlns:a14="http://schemas.microsoft.com/office/drawing/2010/main" val="0"/>
@@ -564,7 +607,7 @@
                           </pic:cNvPicPr>
                         </pic:nvPicPr>
                         <pic:blipFill>
-                          <a:blip r:embed="rId13" cstate="print">
+                          <a:blip r:embed="rId14" cstate="print">
                             <a:extLst>
                               <a:ext uri="{28A0092B-C50C-407E-A947-70E740481C1C}">
                                 <a14:useLocalDpi xmlns:a14="http://schemas.microsoft.com/office/drawing/2010/main" val="0"/>
@@ -627,7 +670,7 @@
                           <pic:cNvPicPr/>
                         </pic:nvPicPr>
                         <pic:blipFill>
-                          <a:blip r:embed="rId14"/>
+                          <a:blip r:embed="rId15"/>
                           <a:stretch>
                             <a:fillRect/>
                           </a:stretch>
@@ -656,7 +699,7 @@
         </w:trPr>
         <w:tc>
           <w:tcPr>
-            <w:tcW w:w="4626" w:type="dxa"/>
+            <w:tcW w:w="4746" w:type="dxa"/>
           </w:tcPr>
           <w:p>
             <w:r>
@@ -681,7 +724,7 @@
                           </pic:cNvPicPr>
                         </pic:nvPicPr>
                         <pic:blipFill>
-                          <a:blip r:embed="rId15" cstate="print">
+                          <a:blip r:embed="rId16" cstate="print">
                             <a:extLst>
                               <a:ext uri="{28A0092B-C50C-407E-A947-70E740481C1C}">
                                 <a14:useLocalDpi xmlns:a14="http://schemas.microsoft.com/office/drawing/2010/main" val="0"/>
@@ -718,8 +761,72 @@
           <w:tcPr>
             <w:tcW w:w="4460" w:type="dxa"/>
           </w:tcPr>
+          <w:p/>
+          <w:p/>
+          <w:p/>
+          <w:p/>
+          <w:p/>
+          <w:p/>
+          <w:p/>
+          <w:p/>
+          <w:p/>
+        </w:tc>
+      </w:tr>
+      <w:tr>
+        <w:tblPrEx>
+          <w:tblLook w:val="0000" w:firstRow="0" w:lastRow="0" w:firstColumn="0" w:lastColumn="0" w:noHBand="0" w:noVBand="0"/>
+        </w:tblPrEx>
+        <w:trPr>
+          <w:gridAfter w:val="1"/>
+          <w:wAfter w:w="4460" w:type="dxa"/>
+          <w:trHeight w:val="3349"/>
+        </w:trPr>
+        <w:tc>
+          <w:tcPr>
+            <w:tcW w:w="4746" w:type="dxa"/>
+          </w:tcPr>
           <w:p>
             <w:bookmarkStart w:id="0" w:name="_GoBack"/>
+            <w:r>
+              <w:rPr>
+                <w:noProof/>
+              </w:rPr>
+              <w:drawing>
+                <wp:inline distT="0" distB="0" distL="0" distR="0" wp14:anchorId="44484BA5" wp14:editId="248ACBF7">
+                  <wp:extent cx="2774580" cy="1701209"/>
+                  <wp:effectExtent l="0" t="0" r="6985" b="0"/>
+                  <wp:docPr id="16" name="Picture 16"/>
+                  <wp:cNvGraphicFramePr>
+                    <a:graphicFrameLocks xmlns:a="http://schemas.openxmlformats.org/drawingml/2006/main" noChangeAspect="1"/>
+                  </wp:cNvGraphicFramePr>
+                  <a:graphic xmlns:a="http://schemas.openxmlformats.org/drawingml/2006/main">
+                    <a:graphicData uri="http://schemas.openxmlformats.org/drawingml/2006/picture">
+                      <pic:pic xmlns:pic="http://schemas.openxmlformats.org/drawingml/2006/picture">
+                        <pic:nvPicPr>
+                          <pic:cNvPr id="1" name=""/>
+                          <pic:cNvPicPr/>
+                        </pic:nvPicPr>
+                        <pic:blipFill>
+                          <a:blip r:embed="rId17"/>
+                          <a:stretch>
+                            <a:fillRect/>
+                          </a:stretch>
+                        </pic:blipFill>
+                        <pic:spPr>
+                          <a:xfrm>
+                            <a:off x="0" y="0"/>
+                            <a:ext cx="2804047" cy="1719276"/>
+                          </a:xfrm>
+                          <a:prstGeom prst="rect">
+                            <a:avLst/>
+                          </a:prstGeom>
+                        </pic:spPr>
+                      </pic:pic>
+                    </a:graphicData>
+                  </a:graphic>
+                </wp:inline>
+              </w:drawing>
+            </w:r>
             <w:bookmarkEnd w:id="0"/>
           </w:p>
         </w:tc>

</xml_diff>

<commit_message>
OB Figures math (as original, without Shanghai)
</commit_message>
<xml_diff>
--- a/OB_Figures.docx
+++ b/OB_Figures.docx
@@ -325,48 +325,7 @@
         </w:drawing>
       </w:r>
     </w:p>
-    <w:p>
-      <w:r>
-        <w:rPr>
-          <w:noProof/>
-        </w:rPr>
-        <w:drawing>
-          <wp:inline distT="0" distB="0" distL="0" distR="0" wp14:anchorId="6E89BA67" wp14:editId="0915F9C3">
-            <wp:extent cx="5943600" cy="3644265"/>
-            <wp:effectExtent l="0" t="0" r="0" b="0"/>
-            <wp:docPr id="15" name="Picture 15"/>
-            <wp:cNvGraphicFramePr>
-              <a:graphicFrameLocks xmlns:a="http://schemas.openxmlformats.org/drawingml/2006/main" noChangeAspect="1"/>
-            </wp:cNvGraphicFramePr>
-            <a:graphic xmlns:a="http://schemas.openxmlformats.org/drawingml/2006/main">
-              <a:graphicData uri="http://schemas.openxmlformats.org/drawingml/2006/picture">
-                <pic:pic xmlns:pic="http://schemas.openxmlformats.org/drawingml/2006/picture">
-                  <pic:nvPicPr>
-                    <pic:cNvPr id="1" name=""/>
-                    <pic:cNvPicPr/>
-                  </pic:nvPicPr>
-                  <pic:blipFill>
-                    <a:blip r:embed="rId10"/>
-                    <a:stretch>
-                      <a:fillRect/>
-                    </a:stretch>
-                  </pic:blipFill>
-                  <pic:spPr>
-                    <a:xfrm>
-                      <a:off x="0" y="0"/>
-                      <a:ext cx="5943600" cy="3644265"/>
-                    </a:xfrm>
-                    <a:prstGeom prst="rect">
-                      <a:avLst/>
-                    </a:prstGeom>
-                  </pic:spPr>
-                </pic:pic>
-              </a:graphicData>
-            </a:graphic>
-          </wp:inline>
-        </w:drawing>
-      </w:r>
-    </w:p>
+    <w:p/>
     <w:p/>
     <w:p/>
     <w:p/>
@@ -414,7 +373,7 @@
                           </pic:cNvPicPr>
                         </pic:nvPicPr>
                         <pic:blipFill>
-                          <a:blip r:embed="rId11" cstate="print">
+                          <a:blip r:embed="rId10" cstate="print">
                             <a:extLst>
                               <a:ext uri="{28A0092B-C50C-407E-A947-70E740481C1C}">
                                 <a14:useLocalDpi xmlns:a14="http://schemas.microsoft.com/office/drawing/2010/main" val="0"/>
@@ -474,7 +433,7 @@
                           </pic:cNvPicPr>
                         </pic:nvPicPr>
                         <pic:blipFill>
-                          <a:blip r:embed="rId12" cstate="print">
+                          <a:blip r:embed="rId11" cstate="print">
                             <a:extLst>
                               <a:ext uri="{28A0092B-C50C-407E-A947-70E740481C1C}">
                                 <a14:useLocalDpi xmlns:a14="http://schemas.microsoft.com/office/drawing/2010/main" val="0"/>
@@ -539,7 +498,7 @@
                           </pic:cNvPicPr>
                         </pic:nvPicPr>
                         <pic:blipFill>
-                          <a:blip r:embed="rId13" cstate="print">
+                          <a:blip r:embed="rId12" cstate="print">
                             <a:extLst>
                               <a:ext uri="{28A0092B-C50C-407E-A947-70E740481C1C}">
                                 <a14:useLocalDpi xmlns:a14="http://schemas.microsoft.com/office/drawing/2010/main" val="0"/>
@@ -607,7 +566,7 @@
                           </pic:cNvPicPr>
                         </pic:nvPicPr>
                         <pic:blipFill>
-                          <a:blip r:embed="rId14" cstate="print">
+                          <a:blip r:embed="rId13" cstate="print">
                             <a:extLst>
                               <a:ext uri="{28A0092B-C50C-407E-A947-70E740481C1C}">
                                 <a14:useLocalDpi xmlns:a14="http://schemas.microsoft.com/office/drawing/2010/main" val="0"/>
@@ -670,7 +629,7 @@
                           <pic:cNvPicPr/>
                         </pic:nvPicPr>
                         <pic:blipFill>
-                          <a:blip r:embed="rId15"/>
+                          <a:blip r:embed="rId14"/>
                           <a:stretch>
                             <a:fillRect/>
                           </a:stretch>
@@ -724,7 +683,7 @@
                           </pic:cNvPicPr>
                         </pic:nvPicPr>
                         <pic:blipFill>
-                          <a:blip r:embed="rId16" cstate="print">
+                          <a:blip r:embed="rId15" cstate="print">
                             <a:extLst>
                               <a:ext uri="{28A0092B-C50C-407E-A947-70E740481C1C}">
                                 <a14:useLocalDpi xmlns:a14="http://schemas.microsoft.com/office/drawing/2010/main" val="0"/>
@@ -787,46 +746,6 @@
           </w:tcPr>
           <w:p>
             <w:bookmarkStart w:id="0" w:name="_GoBack"/>
-            <w:r>
-              <w:rPr>
-                <w:noProof/>
-              </w:rPr>
-              <w:drawing>
-                <wp:inline distT="0" distB="0" distL="0" distR="0" wp14:anchorId="44484BA5" wp14:editId="248ACBF7">
-                  <wp:extent cx="2774580" cy="1701209"/>
-                  <wp:effectExtent l="0" t="0" r="6985" b="0"/>
-                  <wp:docPr id="16" name="Picture 16"/>
-                  <wp:cNvGraphicFramePr>
-                    <a:graphicFrameLocks xmlns:a="http://schemas.openxmlformats.org/drawingml/2006/main" noChangeAspect="1"/>
-                  </wp:cNvGraphicFramePr>
-                  <a:graphic xmlns:a="http://schemas.openxmlformats.org/drawingml/2006/main">
-                    <a:graphicData uri="http://schemas.openxmlformats.org/drawingml/2006/picture">
-                      <pic:pic xmlns:pic="http://schemas.openxmlformats.org/drawingml/2006/picture">
-                        <pic:nvPicPr>
-                          <pic:cNvPr id="1" name=""/>
-                          <pic:cNvPicPr/>
-                        </pic:nvPicPr>
-                        <pic:blipFill>
-                          <a:blip r:embed="rId17"/>
-                          <a:stretch>
-                            <a:fillRect/>
-                          </a:stretch>
-                        </pic:blipFill>
-                        <pic:spPr>
-                          <a:xfrm>
-                            <a:off x="0" y="0"/>
-                            <a:ext cx="2804047" cy="1719276"/>
-                          </a:xfrm>
-                          <a:prstGeom prst="rect">
-                            <a:avLst/>
-                          </a:prstGeom>
-                        </pic:spPr>
-                      </pic:pic>
-                    </a:graphicData>
-                  </a:graphic>
-                </wp:inline>
-              </w:drawing>
-            </w:r>
             <w:bookmarkEnd w:id="0"/>
           </w:p>
         </w:tc>

</xml_diff>

<commit_message>
OB Figures math incl Shanghai
</commit_message>
<xml_diff>
--- a/OB_Figures.docx
+++ b/OB_Figures.docx
@@ -325,6 +325,55 @@
         </w:drawing>
       </w:r>
     </w:p>
+    <w:p>
+      <w:r>
+        <w:rPr>
+          <w:noProof/>
+        </w:rPr>
+        <w:drawing>
+          <wp:inline distT="0" distB="0" distL="0" distR="0" wp14:anchorId="1EC5C683" wp14:editId="1FEF6D3F">
+            <wp:extent cx="5943600" cy="3644265"/>
+            <wp:effectExtent l="0" t="0" r="0" b="0"/>
+            <wp:docPr id="5" name="Picture 5"/>
+            <wp:cNvGraphicFramePr>
+              <a:graphicFrameLocks xmlns:a="http://schemas.openxmlformats.org/drawingml/2006/main" noChangeAspect="1"/>
+            </wp:cNvGraphicFramePr>
+            <a:graphic xmlns:a="http://schemas.openxmlformats.org/drawingml/2006/main">
+              <a:graphicData uri="http://schemas.openxmlformats.org/drawingml/2006/picture">
+                <pic:pic xmlns:pic="http://schemas.openxmlformats.org/drawingml/2006/picture">
+                  <pic:nvPicPr>
+                    <pic:cNvPr id="1" name=""/>
+                    <pic:cNvPicPr/>
+                  </pic:nvPicPr>
+                  <pic:blipFill>
+                    <a:blip r:embed="rId10"/>
+                    <a:stretch>
+                      <a:fillRect/>
+                    </a:stretch>
+                  </pic:blipFill>
+                  <pic:spPr>
+                    <a:xfrm>
+                      <a:off x="0" y="0"/>
+                      <a:ext cx="5943600" cy="3644265"/>
+                    </a:xfrm>
+                    <a:prstGeom prst="rect">
+                      <a:avLst/>
+                    </a:prstGeom>
+                  </pic:spPr>
+                </pic:pic>
+              </a:graphicData>
+            </a:graphic>
+          </wp:inline>
+        </w:drawing>
+      </w:r>
+    </w:p>
+    <w:p/>
+    <w:p/>
+    <w:p/>
+    <w:p/>
+    <w:p/>
+    <w:p/>
+    <w:p/>
     <w:p/>
     <w:p/>
     <w:p/>
@@ -373,7 +422,7 @@
                           </pic:cNvPicPr>
                         </pic:nvPicPr>
                         <pic:blipFill>
-                          <a:blip r:embed="rId10" cstate="print">
+                          <a:blip r:embed="rId11" cstate="print">
                             <a:extLst>
                               <a:ext uri="{28A0092B-C50C-407E-A947-70E740481C1C}">
                                 <a14:useLocalDpi xmlns:a14="http://schemas.microsoft.com/office/drawing/2010/main" val="0"/>
@@ -433,7 +482,7 @@
                           </pic:cNvPicPr>
                         </pic:nvPicPr>
                         <pic:blipFill>
-                          <a:blip r:embed="rId11" cstate="print">
+                          <a:blip r:embed="rId12" cstate="print">
                             <a:extLst>
                               <a:ext uri="{28A0092B-C50C-407E-A947-70E740481C1C}">
                                 <a14:useLocalDpi xmlns:a14="http://schemas.microsoft.com/office/drawing/2010/main" val="0"/>
@@ -498,7 +547,7 @@
                           </pic:cNvPicPr>
                         </pic:nvPicPr>
                         <pic:blipFill>
-                          <a:blip r:embed="rId12" cstate="print">
+                          <a:blip r:embed="rId13" cstate="print">
                             <a:extLst>
                               <a:ext uri="{28A0092B-C50C-407E-A947-70E740481C1C}">
                                 <a14:useLocalDpi xmlns:a14="http://schemas.microsoft.com/office/drawing/2010/main" val="0"/>
@@ -566,7 +615,7 @@
                           </pic:cNvPicPr>
                         </pic:nvPicPr>
                         <pic:blipFill>
-                          <a:blip r:embed="rId13" cstate="print">
+                          <a:blip r:embed="rId14" cstate="print">
                             <a:extLst>
                               <a:ext uri="{28A0092B-C50C-407E-A947-70E740481C1C}">
                                 <a14:useLocalDpi xmlns:a14="http://schemas.microsoft.com/office/drawing/2010/main" val="0"/>
@@ -629,7 +678,7 @@
                           <pic:cNvPicPr/>
                         </pic:nvPicPr>
                         <pic:blipFill>
-                          <a:blip r:embed="rId14"/>
+                          <a:blip r:embed="rId15"/>
                           <a:stretch>
                             <a:fillRect/>
                           </a:stretch>
@@ -683,7 +732,7 @@
                           </pic:cNvPicPr>
                         </pic:nvPicPr>
                         <pic:blipFill>
-                          <a:blip r:embed="rId15" cstate="print">
+                          <a:blip r:embed="rId16" cstate="print">
                             <a:extLst>
                               <a:ext uri="{28A0092B-C50C-407E-A947-70E740481C1C}">
                                 <a14:useLocalDpi xmlns:a14="http://schemas.microsoft.com/office/drawing/2010/main" val="0"/>
@@ -746,6 +795,46 @@
           </w:tcPr>
           <w:p>
             <w:bookmarkStart w:id="0" w:name="_GoBack"/>
+            <w:r>
+              <w:rPr>
+                <w:noProof/>
+              </w:rPr>
+              <w:drawing>
+                <wp:inline distT="0" distB="0" distL="0" distR="0" wp14:anchorId="415C3A11" wp14:editId="7795991B">
+                  <wp:extent cx="2849526" cy="1747161"/>
+                  <wp:effectExtent l="0" t="0" r="8255" b="5715"/>
+                  <wp:docPr id="8" name="Picture 8"/>
+                  <wp:cNvGraphicFramePr>
+                    <a:graphicFrameLocks xmlns:a="http://schemas.openxmlformats.org/drawingml/2006/main" noChangeAspect="1"/>
+                  </wp:cNvGraphicFramePr>
+                  <a:graphic xmlns:a="http://schemas.openxmlformats.org/drawingml/2006/main">
+                    <a:graphicData uri="http://schemas.openxmlformats.org/drawingml/2006/picture">
+                      <pic:pic xmlns:pic="http://schemas.openxmlformats.org/drawingml/2006/picture">
+                        <pic:nvPicPr>
+                          <pic:cNvPr id="1" name=""/>
+                          <pic:cNvPicPr/>
+                        </pic:nvPicPr>
+                        <pic:blipFill>
+                          <a:blip r:embed="rId17"/>
+                          <a:stretch>
+                            <a:fillRect/>
+                          </a:stretch>
+                        </pic:blipFill>
+                        <pic:spPr>
+                          <a:xfrm>
+                            <a:off x="0" y="0"/>
+                            <a:ext cx="2871433" cy="1760593"/>
+                          </a:xfrm>
+                          <a:prstGeom prst="rect">
+                            <a:avLst/>
+                          </a:prstGeom>
+                        </pic:spPr>
+                      </pic:pic>
+                    </a:graphicData>
+                  </a:graphic>
+                </wp:inline>
+              </w:drawing>
+            </w:r>
             <w:bookmarkEnd w:id="0"/>
           </w:p>
         </w:tc>

</xml_diff>

<commit_message>
ggplot figures UPDATED (math)
</commit_message>
<xml_diff>
--- a/OB_Figures.docx
+++ b/OB_Figures.docx
@@ -2,6 +2,387 @@
 <file path=word/document.xml><?xml version="1.0" encoding="utf-8"?>
 <w:document xmlns:wpc="http://schemas.microsoft.com/office/word/2010/wordprocessingCanvas" xmlns:mc="http://schemas.openxmlformats.org/markup-compatibility/2006" xmlns:o="urn:schemas-microsoft-com:office:office" xmlns:r="http://schemas.openxmlformats.org/officeDocument/2006/relationships" xmlns:m="http://schemas.openxmlformats.org/officeDocument/2006/math" xmlns:v="urn:schemas-microsoft-com:vml" xmlns:wp14="http://schemas.microsoft.com/office/word/2010/wordprocessingDrawing" xmlns:wp="http://schemas.openxmlformats.org/drawingml/2006/wordprocessingDrawing" xmlns:w10="urn:schemas-microsoft-com:office:word" xmlns:w="http://schemas.openxmlformats.org/wordprocessingml/2006/main" xmlns:w14="http://schemas.microsoft.com/office/word/2010/wordml" xmlns:w15="http://schemas.microsoft.com/office/word/2012/wordml" xmlns:wpg="http://schemas.microsoft.com/office/word/2010/wordprocessingGroup" xmlns:wpi="http://schemas.microsoft.com/office/word/2010/wordprocessingInk" xmlns:wne="http://schemas.microsoft.com/office/word/2006/wordml" xmlns:wps="http://schemas.microsoft.com/office/word/2010/wordprocessingShape" mc:Ignorable="w14 w15 wp14">
   <w:body>
+    <w:p>
+      <w:pPr>
+        <w:rPr>
+          <w:b/>
+          <w:sz w:val="32"/>
+        </w:rPr>
+      </w:pPr>
+      <w:r>
+        <w:rPr>
+          <w:b/>
+          <w:sz w:val="32"/>
+        </w:rPr>
+        <w:t>UPDATED Figures:</w:t>
+      </w:r>
+    </w:p>
+    <w:p>
+      <w:pPr>
+        <w:rPr>
+          <w:b/>
+        </w:rPr>
+      </w:pPr>
+      <w:r>
+        <w:rPr>
+          <w:noProof/>
+        </w:rPr>
+        <w:drawing>
+          <wp:inline distT="0" distB="0" distL="0" distR="0" wp14:anchorId="7FD18E6C" wp14:editId="36785172">
+            <wp:extent cx="5057775" cy="3412917"/>
+            <wp:effectExtent l="0" t="0" r="0" b="0"/>
+            <wp:docPr id="15" name="Picture 15"/>
+            <wp:cNvGraphicFramePr>
+              <a:graphicFrameLocks xmlns:a="http://schemas.openxmlformats.org/drawingml/2006/main" noChangeAspect="1"/>
+            </wp:cNvGraphicFramePr>
+            <a:graphic xmlns:a="http://schemas.openxmlformats.org/drawingml/2006/main">
+              <a:graphicData uri="http://schemas.openxmlformats.org/drawingml/2006/picture">
+                <pic:pic xmlns:pic="http://schemas.openxmlformats.org/drawingml/2006/picture">
+                  <pic:nvPicPr>
+                    <pic:cNvPr id="1" name=""/>
+                    <pic:cNvPicPr/>
+                  </pic:nvPicPr>
+                  <pic:blipFill>
+                    <a:blip r:embed="rId4"/>
+                    <a:stretch>
+                      <a:fillRect/>
+                    </a:stretch>
+                  </pic:blipFill>
+                  <pic:spPr>
+                    <a:xfrm>
+                      <a:off x="0" y="0"/>
+                      <a:ext cx="5062432" cy="3416059"/>
+                    </a:xfrm>
+                    <a:prstGeom prst="rect">
+                      <a:avLst/>
+                    </a:prstGeom>
+                  </pic:spPr>
+                </pic:pic>
+              </a:graphicData>
+            </a:graphic>
+          </wp:inline>
+        </w:drawing>
+      </w:r>
+    </w:p>
+    <w:p>
+      <w:pPr>
+        <w:rPr>
+          <w:b/>
+        </w:rPr>
+      </w:pPr>
+      <w:r>
+        <w:rPr>
+          <w:noProof/>
+        </w:rPr>
+        <w:drawing>
+          <wp:inline distT="0" distB="0" distL="0" distR="0" wp14:anchorId="64502D3A" wp14:editId="13364D63">
+            <wp:extent cx="5095875" cy="3438627"/>
+            <wp:effectExtent l="0" t="0" r="0" b="9525"/>
+            <wp:docPr id="16" name="Picture 16"/>
+            <wp:cNvGraphicFramePr>
+              <a:graphicFrameLocks xmlns:a="http://schemas.openxmlformats.org/drawingml/2006/main" noChangeAspect="1"/>
+            </wp:cNvGraphicFramePr>
+            <a:graphic xmlns:a="http://schemas.openxmlformats.org/drawingml/2006/main">
+              <a:graphicData uri="http://schemas.openxmlformats.org/drawingml/2006/picture">
+                <pic:pic xmlns:pic="http://schemas.openxmlformats.org/drawingml/2006/picture">
+                  <pic:nvPicPr>
+                    <pic:cNvPr id="1" name=""/>
+                    <pic:cNvPicPr/>
+                  </pic:nvPicPr>
+                  <pic:blipFill>
+                    <a:blip r:embed="rId5"/>
+                    <a:stretch>
+                      <a:fillRect/>
+                    </a:stretch>
+                  </pic:blipFill>
+                  <pic:spPr>
+                    <a:xfrm>
+                      <a:off x="0" y="0"/>
+                      <a:ext cx="5106593" cy="3445859"/>
+                    </a:xfrm>
+                    <a:prstGeom prst="rect">
+                      <a:avLst/>
+                    </a:prstGeom>
+                  </pic:spPr>
+                </pic:pic>
+              </a:graphicData>
+            </a:graphic>
+          </wp:inline>
+        </w:drawing>
+      </w:r>
+    </w:p>
+    <w:p>
+      <w:pPr>
+        <w:rPr>
+          <w:b/>
+        </w:rPr>
+      </w:pPr>
+      <w:r>
+        <w:rPr>
+          <w:noProof/>
+        </w:rPr>
+        <w:drawing>
+          <wp:inline distT="0" distB="0" distL="0" distR="0" wp14:anchorId="5B14DB7E" wp14:editId="289A4F03">
+            <wp:extent cx="5238750" cy="3535037"/>
+            <wp:effectExtent l="0" t="0" r="0" b="8890"/>
+            <wp:docPr id="17" name="Picture 17"/>
+            <wp:cNvGraphicFramePr>
+              <a:graphicFrameLocks xmlns:a="http://schemas.openxmlformats.org/drawingml/2006/main" noChangeAspect="1"/>
+            </wp:cNvGraphicFramePr>
+            <a:graphic xmlns:a="http://schemas.openxmlformats.org/drawingml/2006/main">
+              <a:graphicData uri="http://schemas.openxmlformats.org/drawingml/2006/picture">
+                <pic:pic xmlns:pic="http://schemas.openxmlformats.org/drawingml/2006/picture">
+                  <pic:nvPicPr>
+                    <pic:cNvPr id="1" name=""/>
+                    <pic:cNvPicPr/>
+                  </pic:nvPicPr>
+                  <pic:blipFill>
+                    <a:blip r:embed="rId6"/>
+                    <a:stretch>
+                      <a:fillRect/>
+                    </a:stretch>
+                  </pic:blipFill>
+                  <pic:spPr>
+                    <a:xfrm>
+                      <a:off x="0" y="0"/>
+                      <a:ext cx="5250929" cy="3543255"/>
+                    </a:xfrm>
+                    <a:prstGeom prst="rect">
+                      <a:avLst/>
+                    </a:prstGeom>
+                  </pic:spPr>
+                </pic:pic>
+              </a:graphicData>
+            </a:graphic>
+          </wp:inline>
+        </w:drawing>
+      </w:r>
+    </w:p>
+    <w:p>
+      <w:pPr>
+        <w:rPr>
+          <w:b/>
+        </w:rPr>
+      </w:pPr>
+      <w:r>
+        <w:rPr>
+          <w:noProof/>
+        </w:rPr>
+        <w:drawing>
+          <wp:inline distT="0" distB="0" distL="0" distR="0" wp14:anchorId="68C0187F" wp14:editId="682E72C5">
+            <wp:extent cx="5250996" cy="3543300"/>
+            <wp:effectExtent l="0" t="0" r="6985" b="0"/>
+            <wp:docPr id="18" name="Picture 18"/>
+            <wp:cNvGraphicFramePr>
+              <a:graphicFrameLocks xmlns:a="http://schemas.openxmlformats.org/drawingml/2006/main" noChangeAspect="1"/>
+            </wp:cNvGraphicFramePr>
+            <a:graphic xmlns:a="http://schemas.openxmlformats.org/drawingml/2006/main">
+              <a:graphicData uri="http://schemas.openxmlformats.org/drawingml/2006/picture">
+                <pic:pic xmlns:pic="http://schemas.openxmlformats.org/drawingml/2006/picture">
+                  <pic:nvPicPr>
+                    <pic:cNvPr id="1" name=""/>
+                    <pic:cNvPicPr/>
+                  </pic:nvPicPr>
+                  <pic:blipFill>
+                    <a:blip r:embed="rId7"/>
+                    <a:stretch>
+                      <a:fillRect/>
+                    </a:stretch>
+                  </pic:blipFill>
+                  <pic:spPr>
+                    <a:xfrm>
+                      <a:off x="0" y="0"/>
+                      <a:ext cx="5257975" cy="3548009"/>
+                    </a:xfrm>
+                    <a:prstGeom prst="rect">
+                      <a:avLst/>
+                    </a:prstGeom>
+                  </pic:spPr>
+                </pic:pic>
+              </a:graphicData>
+            </a:graphic>
+          </wp:inline>
+        </w:drawing>
+      </w:r>
+    </w:p>
+    <w:p>
+      <w:pPr>
+        <w:rPr>
+          <w:b/>
+        </w:rPr>
+      </w:pPr>
+      <w:r>
+        <w:rPr>
+          <w:noProof/>
+        </w:rPr>
+        <w:drawing>
+          <wp:inline distT="0" distB="0" distL="0" distR="0" wp14:anchorId="07C6E1FE" wp14:editId="26B02B68">
+            <wp:extent cx="5166302" cy="3486150"/>
+            <wp:effectExtent l="0" t="0" r="0" b="0"/>
+            <wp:docPr id="19" name="Picture 19"/>
+            <wp:cNvGraphicFramePr>
+              <a:graphicFrameLocks xmlns:a="http://schemas.openxmlformats.org/drawingml/2006/main" noChangeAspect="1"/>
+            </wp:cNvGraphicFramePr>
+            <a:graphic xmlns:a="http://schemas.openxmlformats.org/drawingml/2006/main">
+              <a:graphicData uri="http://schemas.openxmlformats.org/drawingml/2006/picture">
+                <pic:pic xmlns:pic="http://schemas.openxmlformats.org/drawingml/2006/picture">
+                  <pic:nvPicPr>
+                    <pic:cNvPr id="1" name=""/>
+                    <pic:cNvPicPr/>
+                  </pic:nvPicPr>
+                  <pic:blipFill>
+                    <a:blip r:embed="rId8"/>
+                    <a:stretch>
+                      <a:fillRect/>
+                    </a:stretch>
+                  </pic:blipFill>
+                  <pic:spPr>
+                    <a:xfrm>
+                      <a:off x="0" y="0"/>
+                      <a:ext cx="5180102" cy="3495462"/>
+                    </a:xfrm>
+                    <a:prstGeom prst="rect">
+                      <a:avLst/>
+                    </a:prstGeom>
+                  </pic:spPr>
+                </pic:pic>
+              </a:graphicData>
+            </a:graphic>
+          </wp:inline>
+        </w:drawing>
+      </w:r>
+    </w:p>
+    <w:p>
+      <w:pPr>
+        <w:rPr>
+          <w:b/>
+        </w:rPr>
+      </w:pPr>
+      <w:r>
+        <w:rPr>
+          <w:noProof/>
+        </w:rPr>
+        <w:drawing>
+          <wp:inline distT="0" distB="0" distL="0" distR="0" wp14:anchorId="5457245F" wp14:editId="5CF162AD">
+            <wp:extent cx="5153025" cy="3477191"/>
+            <wp:effectExtent l="0" t="0" r="0" b="9525"/>
+            <wp:docPr id="20" name="Picture 20"/>
+            <wp:cNvGraphicFramePr>
+              <a:graphicFrameLocks xmlns:a="http://schemas.openxmlformats.org/drawingml/2006/main" noChangeAspect="1"/>
+            </wp:cNvGraphicFramePr>
+            <a:graphic xmlns:a="http://schemas.openxmlformats.org/drawingml/2006/main">
+              <a:graphicData uri="http://schemas.openxmlformats.org/drawingml/2006/picture">
+                <pic:pic xmlns:pic="http://schemas.openxmlformats.org/drawingml/2006/picture">
+                  <pic:nvPicPr>
+                    <pic:cNvPr id="1" name=""/>
+                    <pic:cNvPicPr/>
+                  </pic:nvPicPr>
+                  <pic:blipFill>
+                    <a:blip r:embed="rId9"/>
+                    <a:stretch>
+                      <a:fillRect/>
+                    </a:stretch>
+                  </pic:blipFill>
+                  <pic:spPr>
+                    <a:xfrm>
+                      <a:off x="0" y="0"/>
+                      <a:ext cx="5162041" cy="3483275"/>
+                    </a:xfrm>
+                    <a:prstGeom prst="rect">
+                      <a:avLst/>
+                    </a:prstGeom>
+                  </pic:spPr>
+                </pic:pic>
+              </a:graphicData>
+            </a:graphic>
+          </wp:inline>
+        </w:drawing>
+      </w:r>
+    </w:p>
+    <w:p>
+      <w:pPr>
+        <w:rPr>
+          <w:b/>
+        </w:rPr>
+      </w:pPr>
+      <w:r>
+        <w:rPr>
+          <w:noProof/>
+        </w:rPr>
+        <w:drawing>
+          <wp:inline distT="0" distB="0" distL="0" distR="0" wp14:anchorId="7390AF42" wp14:editId="2719DFBC">
+            <wp:extent cx="5222764" cy="3524250"/>
+            <wp:effectExtent l="0" t="0" r="0" b="0"/>
+            <wp:docPr id="21" name="Picture 21"/>
+            <wp:cNvGraphicFramePr>
+              <a:graphicFrameLocks xmlns:a="http://schemas.openxmlformats.org/drawingml/2006/main" noChangeAspect="1"/>
+            </wp:cNvGraphicFramePr>
+            <a:graphic xmlns:a="http://schemas.openxmlformats.org/drawingml/2006/main">
+              <a:graphicData uri="http://schemas.openxmlformats.org/drawingml/2006/picture">
+                <pic:pic xmlns:pic="http://schemas.openxmlformats.org/drawingml/2006/picture">
+                  <pic:nvPicPr>
+                    <pic:cNvPr id="1" name=""/>
+                    <pic:cNvPicPr/>
+                  </pic:nvPicPr>
+                  <pic:blipFill>
+                    <a:blip r:embed="rId10"/>
+                    <a:stretch>
+                      <a:fillRect/>
+                    </a:stretch>
+                  </pic:blipFill>
+                  <pic:spPr>
+                    <a:xfrm>
+                      <a:off x="0" y="0"/>
+                      <a:ext cx="5227911" cy="3527723"/>
+                    </a:xfrm>
+                    <a:prstGeom prst="rect">
+                      <a:avLst/>
+                    </a:prstGeom>
+                  </pic:spPr>
+                </pic:pic>
+              </a:graphicData>
+            </a:graphic>
+          </wp:inline>
+        </w:drawing>
+      </w:r>
+    </w:p>
+    <w:p/>
+    <w:p/>
+    <w:p/>
+    <w:p/>
+    <w:p/>
+    <w:p/>
+    <w:p/>
+    <w:p/>
+    <w:p/>
+    <w:p/>
+    <w:p/>
+    <w:p/>
+    <w:p/>
+    <w:p/>
+    <w:p/>
+    <w:p>
+      <w:bookmarkStart w:id="0" w:name="_GoBack"/>
+      <w:bookmarkEnd w:id="0"/>
+    </w:p>
+    <w:p>
+      <w:pPr>
+        <w:rPr>
+          <w:b/>
+          <w:color w:val="FF0000"/>
+          <w:sz w:val="28"/>
+        </w:rPr>
+      </w:pPr>
+      <w:r>
+        <w:rPr>
+          <w:b/>
+          <w:color w:val="FF0000"/>
+          <w:sz w:val="28"/>
+        </w:rPr>
+        <w:t>OLD Figures – from the Oaxaca Package:</w:t>
+      </w:r>
+    </w:p>
+    <w:p/>
     <w:p>
       <w:r>
         <w:rPr>
@@ -25,7 +406,7 @@
                     </pic:cNvPicPr>
                   </pic:nvPicPr>
                   <pic:blipFill>
-                    <a:blip r:embed="rId4">
+                    <a:blip r:embed="rId11">
                       <a:extLst>
                         <a:ext uri="{28A0092B-C50C-407E-A947-70E740481C1C}">
                           <a14:useLocalDpi xmlns:a14="http://schemas.microsoft.com/office/drawing/2010/main" val="0"/>
@@ -62,6 +443,7 @@
         <w:rPr>
           <w:noProof/>
         </w:rPr>
+        <w:lastRenderedPageBreak/>
         <w:drawing>
           <wp:inline distT="0" distB="0" distL="0" distR="0">
             <wp:extent cx="5943600" cy="3418020"/>
@@ -80,7 +462,7 @@
                     </pic:cNvPicPr>
                   </pic:nvPicPr>
                   <pic:blipFill>
-                    <a:blip r:embed="rId5">
+                    <a:blip r:embed="rId12">
                       <a:extLst>
                         <a:ext uri="{28A0092B-C50C-407E-A947-70E740481C1C}">
                           <a14:useLocalDpi xmlns:a14="http://schemas.microsoft.com/office/drawing/2010/main" val="0"/>
@@ -121,7 +503,6 @@
         <w:rPr>
           <w:noProof/>
         </w:rPr>
-        <w:lastRenderedPageBreak/>
         <w:drawing>
           <wp:inline distT="0" distB="0" distL="0" distR="0">
             <wp:extent cx="5943600" cy="3418020"/>
@@ -140,7 +521,7 @@
                     </pic:cNvPicPr>
                   </pic:nvPicPr>
                   <pic:blipFill>
-                    <a:blip r:embed="rId6">
+                    <a:blip r:embed="rId13">
                       <a:extLst>
                         <a:ext uri="{28A0092B-C50C-407E-A947-70E740481C1C}">
                           <a14:useLocalDpi xmlns:a14="http://schemas.microsoft.com/office/drawing/2010/main" val="0"/>
@@ -177,6 +558,7 @@
         <w:rPr>
           <w:noProof/>
         </w:rPr>
+        <w:lastRenderedPageBreak/>
         <w:drawing>
           <wp:inline distT="0" distB="0" distL="0" distR="0">
             <wp:extent cx="5943600" cy="3418020"/>
@@ -195,7 +577,7 @@
                     </pic:cNvPicPr>
                   </pic:nvPicPr>
                   <pic:blipFill>
-                    <a:blip r:embed="rId7">
+                    <a:blip r:embed="rId14">
                       <a:extLst>
                         <a:ext uri="{28A0092B-C50C-407E-A947-70E740481C1C}">
                           <a14:useLocalDpi xmlns:a14="http://schemas.microsoft.com/office/drawing/2010/main" val="0"/>
@@ -249,7 +631,7 @@
                     <pic:cNvPicPr/>
                   </pic:nvPicPr>
                   <pic:blipFill>
-                    <a:blip r:embed="rId8"/>
+                    <a:blip r:embed="rId15"/>
                     <a:stretch>
                       <a:fillRect/>
                     </a:stretch>
@@ -275,6 +657,7 @@
         <w:rPr>
           <w:noProof/>
         </w:rPr>
+        <w:lastRenderedPageBreak/>
         <w:drawing>
           <wp:inline distT="0" distB="0" distL="0" distR="0">
             <wp:extent cx="5943600" cy="3415906"/>
@@ -293,7 +676,7 @@
                     </pic:cNvPicPr>
                   </pic:nvPicPr>
                   <pic:blipFill>
-                    <a:blip r:embed="rId9">
+                    <a:blip r:embed="rId16">
                       <a:extLst>
                         <a:ext uri="{28A0092B-C50C-407E-A947-70E740481C1C}">
                           <a14:useLocalDpi xmlns:a14="http://schemas.microsoft.com/office/drawing/2010/main" val="0"/>
@@ -346,7 +729,7 @@
                     <pic:cNvPicPr/>
                   </pic:nvPicPr>
                   <pic:blipFill>
-                    <a:blip r:embed="rId10"/>
+                    <a:blip r:embed="rId17"/>
                     <a:stretch>
                       <a:fillRect/>
                     </a:stretch>
@@ -422,7 +805,7 @@
                           </pic:cNvPicPr>
                         </pic:nvPicPr>
                         <pic:blipFill>
-                          <a:blip r:embed="rId11" cstate="print">
+                          <a:blip r:embed="rId18" cstate="print">
                             <a:extLst>
                               <a:ext uri="{28A0092B-C50C-407E-A947-70E740481C1C}">
                                 <a14:useLocalDpi xmlns:a14="http://schemas.microsoft.com/office/drawing/2010/main" val="0"/>
@@ -482,7 +865,7 @@
                           </pic:cNvPicPr>
                         </pic:nvPicPr>
                         <pic:blipFill>
-                          <a:blip r:embed="rId12" cstate="print">
+                          <a:blip r:embed="rId19" cstate="print">
                             <a:extLst>
                               <a:ext uri="{28A0092B-C50C-407E-A947-70E740481C1C}">
                                 <a14:useLocalDpi xmlns:a14="http://schemas.microsoft.com/office/drawing/2010/main" val="0"/>
@@ -547,7 +930,7 @@
                           </pic:cNvPicPr>
                         </pic:nvPicPr>
                         <pic:blipFill>
-                          <a:blip r:embed="rId13" cstate="print">
+                          <a:blip r:embed="rId20" cstate="print">
                             <a:extLst>
                               <a:ext uri="{28A0092B-C50C-407E-A947-70E740481C1C}">
                                 <a14:useLocalDpi xmlns:a14="http://schemas.microsoft.com/office/drawing/2010/main" val="0"/>
@@ -615,7 +998,7 @@
                           </pic:cNvPicPr>
                         </pic:nvPicPr>
                         <pic:blipFill>
-                          <a:blip r:embed="rId14" cstate="print">
+                          <a:blip r:embed="rId21" cstate="print">
                             <a:extLst>
                               <a:ext uri="{28A0092B-C50C-407E-A947-70E740481C1C}">
                                 <a14:useLocalDpi xmlns:a14="http://schemas.microsoft.com/office/drawing/2010/main" val="0"/>
@@ -678,7 +1061,7 @@
                           <pic:cNvPicPr/>
                         </pic:nvPicPr>
                         <pic:blipFill>
-                          <a:blip r:embed="rId15"/>
+                          <a:blip r:embed="rId22"/>
                           <a:stretch>
                             <a:fillRect/>
                           </a:stretch>
@@ -732,7 +1115,7 @@
                           </pic:cNvPicPr>
                         </pic:nvPicPr>
                         <pic:blipFill>
-                          <a:blip r:embed="rId16" cstate="print">
+                          <a:blip r:embed="rId23" cstate="print">
                             <a:extLst>
                               <a:ext uri="{28A0092B-C50C-407E-A947-70E740481C1C}">
                                 <a14:useLocalDpi xmlns:a14="http://schemas.microsoft.com/office/drawing/2010/main" val="0"/>
@@ -794,11 +1177,11 @@
             <w:tcW w:w="4746" w:type="dxa"/>
           </w:tcPr>
           <w:p>
-            <w:bookmarkStart w:id="0" w:name="_GoBack"/>
             <w:r>
               <w:rPr>
                 <w:noProof/>
               </w:rPr>
+              <w:lastRenderedPageBreak/>
               <w:drawing>
                 <wp:inline distT="0" distB="0" distL="0" distR="0" wp14:anchorId="415C3A11" wp14:editId="7795991B">
                   <wp:extent cx="2849526" cy="1747161"/>
@@ -815,7 +1198,7 @@
                           <pic:cNvPicPr/>
                         </pic:nvPicPr>
                         <pic:blipFill>
-                          <a:blip r:embed="rId17"/>
+                          <a:blip r:embed="rId24"/>
                           <a:stretch>
                             <a:fillRect/>
                           </a:stretch>
@@ -835,7 +1218,6 @@
                 </wp:inline>
               </w:drawing>
             </w:r>
-            <w:bookmarkEnd w:id="0"/>
           </w:p>
         </w:tc>
       </w:tr>

</xml_diff>